<commit_message>
rename file and add print time compensation in ft_delay()
</commit_message>
<xml_diff>
--- a/docs/Technical Documentation.docx
+++ b/docs/Technical Documentation.docx
@@ -1,6 +1,6 @@
 
 <file path=word/document.xml><?xml version="1.0" encoding="utf-8"?>
-<w:document xmlns:wpc="http://schemas.microsoft.com/office/word/2010/wordprocessingCanvas" xmlns:cx="http://schemas.microsoft.com/office/drawing/2014/chartex" xmlns:cx1="http://schemas.microsoft.com/office/drawing/2015/9/8/chartex" xmlns:cx2="http://schemas.microsoft.com/office/drawing/2015/10/21/chartex" xmlns:cx3="http://schemas.microsoft.com/office/drawing/2016/5/9/chartex" xmlns:cx4="http://schemas.microsoft.com/office/drawing/2016/5/10/chartex" xmlns:cx5="http://schemas.microsoft.com/office/drawing/2016/5/11/chartex" xmlns:cx6="http://schemas.microsoft.com/office/drawing/2016/5/12/chartex" xmlns:cx7="http://schemas.microsoft.com/office/drawing/2016/5/13/chartex" xmlns:cx8="http://schemas.microsoft.com/office/drawing/2016/5/14/chartex" xmlns:mc="http://schemas.openxmlformats.org/markup-compatibility/2006" xmlns:aink="http://schemas.microsoft.com/office/drawing/2016/ink" xmlns:am3d="http://schemas.microsoft.com/office/drawing/2017/model3d" xmlns:o="urn:schemas-microsoft-com:office:office" xmlns:r="http://schemas.openxmlformats.org/officeDocument/2006/relationships" xmlns:m="http://schemas.openxmlformats.org/officeDocument/2006/math" xmlns:v="urn:schemas-microsoft-com:vml" xmlns:wp14="http://schemas.microsoft.com/office/word/2010/wordprocessingDrawing" xmlns:wp="http://schemas.openxmlformats.org/drawingml/2006/wordprocessingDrawing" xmlns:w10="urn:schemas-microsoft-com:office:word" xmlns:w="http://schemas.openxmlformats.org/wordprocessingml/2006/main" xmlns:w14="http://schemas.microsoft.com/office/word/2010/wordml" xmlns:w15="http://schemas.microsoft.com/office/word/2012/wordml" xmlns:w16cex="http://schemas.microsoft.com/office/word/2018/wordml/cex" xmlns:w16cid="http://schemas.microsoft.com/office/word/2016/wordml/cid" xmlns:w16="http://schemas.microsoft.com/office/word/2018/wordml" xmlns:w16sdtdh="http://schemas.microsoft.com/office/word/2020/wordml/sdtdatahash" xmlns:w16se="http://schemas.microsoft.com/office/word/2015/wordml/symex" xmlns:wpg="http://schemas.microsoft.com/office/word/2010/wordprocessingGroup" xmlns:wpi="http://schemas.microsoft.com/office/word/2010/wordprocessingInk" xmlns:wne="http://schemas.microsoft.com/office/word/2006/wordml" xmlns:wps="http://schemas.microsoft.com/office/word/2010/wordprocessingShape" mc:Ignorable="w14 w15 w16se w16cid w16 w16cex w16sdtdh wp14">
+<w:document xmlns:wpc="http://schemas.microsoft.com/office/word/2010/wordprocessingCanvas" xmlns:cx="http://schemas.microsoft.com/office/drawing/2014/chartex" xmlns:cx1="http://schemas.microsoft.com/office/drawing/2015/9/8/chartex" xmlns:cx2="http://schemas.microsoft.com/office/drawing/2015/10/21/chartex" xmlns:cx3="http://schemas.microsoft.com/office/drawing/2016/5/9/chartex" xmlns:cx4="http://schemas.microsoft.com/office/drawing/2016/5/10/chartex" xmlns:cx5="http://schemas.microsoft.com/office/drawing/2016/5/11/chartex" xmlns:cx6="http://schemas.microsoft.com/office/drawing/2016/5/12/chartex" xmlns:cx7="http://schemas.microsoft.com/office/drawing/2016/5/13/chartex" xmlns:cx8="http://schemas.microsoft.com/office/drawing/2016/5/14/chartex" xmlns:mc="http://schemas.openxmlformats.org/markup-compatibility/2006" xmlns:aink="http://schemas.microsoft.com/office/drawing/2016/ink" xmlns:am3d="http://schemas.microsoft.com/office/drawing/2017/model3d" xmlns:o="urn:schemas-microsoft-com:office:office" xmlns:oel="http://schemas.microsoft.com/office/2019/extlst" xmlns:r="http://schemas.openxmlformats.org/officeDocument/2006/relationships" xmlns:m="http://schemas.openxmlformats.org/officeDocument/2006/math" xmlns:v="urn:schemas-microsoft-com:vml" xmlns:wp14="http://schemas.microsoft.com/office/word/2010/wordprocessingDrawing" xmlns:wp="http://schemas.openxmlformats.org/drawingml/2006/wordprocessingDrawing" xmlns:w10="urn:schemas-microsoft-com:office:word" xmlns:w="http://schemas.openxmlformats.org/wordprocessingml/2006/main" xmlns:w14="http://schemas.microsoft.com/office/word/2010/wordml" xmlns:w15="http://schemas.microsoft.com/office/word/2012/wordml" xmlns:w16cex="http://schemas.microsoft.com/office/word/2018/wordml/cex" xmlns:w16cid="http://schemas.microsoft.com/office/word/2016/wordml/cid" xmlns:w16="http://schemas.microsoft.com/office/word/2018/wordml" xmlns:w16sdtdh="http://schemas.microsoft.com/office/word/2020/wordml/sdtdatahash" xmlns:w16se="http://schemas.microsoft.com/office/word/2015/wordml/symex" xmlns:wpg="http://schemas.microsoft.com/office/word/2010/wordprocessingGroup" xmlns:wpi="http://schemas.microsoft.com/office/word/2010/wordprocessingInk" xmlns:wne="http://schemas.microsoft.com/office/word/2006/wordml" xmlns:wps="http://schemas.microsoft.com/office/word/2010/wordprocessingShape" mc:Ignorable="w14 w15 w16se w16cid w16 w16cex w16sdtdh wp14">
   <w:body>
     <w:sdt>
       <w:sdtPr>
@@ -568,7 +568,6 @@
                                     <w:dataBinding w:prefixMappings="xmlns:ns0='http://schemas.openxmlformats.org/package/2006/metadata/core-properties' xmlns:ns1='http://purl.org/dc/elements/1.1/'" w:xpath="/ns0:coreProperties[1]/ns1:title[1]" w:storeItemID="{6C3C8BC8-F283-45AE-878A-BAB7291924A1}"/>
                                     <w:text/>
                                   </w:sdtPr>
-                                  <w:sdtEndPr/>
                                   <w:sdtContent>
                                     <w:r>
                                       <w:rPr>
@@ -743,7 +742,6 @@
                                     <w:dataBinding w:prefixMappings="xmlns:ns0='http://schemas.openxmlformats.org/package/2006/metadata/core-properties' xmlns:ns1='http://purl.org/dc/elements/1.1/'" w:xpath="/ns0:coreProperties[1]/ns1:subject[1]" w:storeItemID="{6C3C8BC8-F283-45AE-878A-BAB7291924A1}"/>
                                     <w:text/>
                                   </w:sdtPr>
-                                  <w:sdtEndPr/>
                                   <w:sdtContent>
                                     <w:r>
                                       <w:t>[t</w:t>
@@ -2394,13 +2392,7 @@
         <w:rPr>
           <w:rFonts w:asciiTheme="minorHAnsi" w:hAnsiTheme="minorHAnsi" w:cstheme="minorHAnsi"/>
         </w:rPr>
-        <w:t xml:space="preserve"> </w:t>
-      </w:r>
-      <w:r>
-        <w:rPr>
-          <w:rFonts w:asciiTheme="minorHAnsi" w:hAnsiTheme="minorHAnsi" w:cstheme="minorHAnsi"/>
-        </w:rPr>
-        <w:t>microcontroller</w:t>
+        <w:t xml:space="preserve"> microcontroller</w:t>
       </w:r>
       <w:r>
         <w:rPr>
@@ -2492,19 +2484,7 @@
         <w:rPr>
           <w:rFonts w:asciiTheme="minorHAnsi" w:hAnsiTheme="minorHAnsi" w:cstheme="minorHAnsi"/>
         </w:rPr>
-        <w:t xml:space="preserve"> </w:t>
-      </w:r>
-      <w:r>
-        <w:rPr>
-          <w:rFonts w:asciiTheme="minorHAnsi" w:hAnsiTheme="minorHAnsi" w:cstheme="minorHAnsi"/>
-        </w:rPr>
-        <w:t>microcontroller</w:t>
-      </w:r>
-      <w:r>
-        <w:rPr>
-          <w:rFonts w:asciiTheme="minorHAnsi" w:hAnsiTheme="minorHAnsi" w:cstheme="minorHAnsi"/>
-        </w:rPr>
-        <w:t xml:space="preserve"> allowing it to stay ON while consuming almost no power</w:t>
+        <w:t xml:space="preserve"> microcontroller allowing it to stay ON while consuming almost no power</w:t>
       </w:r>
       <w:r>
         <w:rPr>
@@ -2550,25 +2530,7 @@
         <w:rPr>
           <w:rFonts w:asciiTheme="minorHAnsi" w:hAnsiTheme="minorHAnsi" w:cstheme="minorHAnsi"/>
         </w:rPr>
-        <w:t xml:space="preserve">will survive Deep Sleep, but will not survive resetting the device with the reset button. In this project, only data put into the file system can survive both </w:t>
-      </w:r>
-      <w:r>
-        <w:rPr>
-          <w:rFonts w:asciiTheme="minorHAnsi" w:hAnsiTheme="minorHAnsi" w:cstheme="minorHAnsi"/>
-        </w:rPr>
-        <w:t>Deep Sleep</w:t>
-      </w:r>
-      <w:r>
-        <w:rPr>
-          <w:rFonts w:asciiTheme="minorHAnsi" w:hAnsiTheme="minorHAnsi" w:cstheme="minorHAnsi"/>
-        </w:rPr>
-        <w:t xml:space="preserve"> and </w:t>
-      </w:r>
-      <w:r>
-        <w:rPr>
-          <w:rFonts w:asciiTheme="minorHAnsi" w:hAnsiTheme="minorHAnsi" w:cstheme="minorHAnsi"/>
-        </w:rPr>
-        <w:t>resetting the device with the reset button.</w:t>
+        <w:t>will survive Deep Sleep, but will not survive resetting the device with the reset button. In this project, only data put into the file system can survive both Deep Sleep and resetting the device with the reset button.</w:t>
       </w:r>
     </w:p>
     <w:p>
@@ -2584,15 +2546,7 @@
           <w:b/>
           <w:bCs/>
         </w:rPr>
-        <w:t>Light</w:t>
-      </w:r>
-      <w:r>
-        <w:rPr>
-          <w:rFonts w:asciiTheme="minorHAnsi" w:hAnsiTheme="minorHAnsi" w:cstheme="minorHAnsi"/>
-          <w:b/>
-          <w:bCs/>
-        </w:rPr>
-        <w:t xml:space="preserve"> Sleep</w:t>
+        <w:t>Light Sleep</w:t>
       </w:r>
       <w:r>
         <w:rPr>
@@ -2616,31 +2570,7 @@
         <w:rPr>
           <w:rFonts w:asciiTheme="minorHAnsi" w:hAnsiTheme="minorHAnsi" w:cstheme="minorHAnsi"/>
         </w:rPr>
-        <w:t xml:space="preserve"> microcontroller</w:t>
-      </w:r>
-      <w:r>
-        <w:rPr>
-          <w:rFonts w:asciiTheme="minorHAnsi" w:hAnsiTheme="minorHAnsi" w:cstheme="minorHAnsi"/>
-        </w:rPr>
-        <w:t xml:space="preserve"> similar to Deep Sleep.</w:t>
-      </w:r>
-      <w:r>
-        <w:rPr>
-          <w:rFonts w:asciiTheme="minorHAnsi" w:hAnsiTheme="minorHAnsi" w:cstheme="minorHAnsi"/>
-        </w:rPr>
-        <w:t xml:space="preserve"> </w:t>
-      </w:r>
-      <w:r>
-        <w:rPr>
-          <w:rFonts w:asciiTheme="minorHAnsi" w:hAnsiTheme="minorHAnsi" w:cstheme="minorHAnsi"/>
-        </w:rPr>
-        <w:t xml:space="preserve">Light Sleep is far less </w:t>
-      </w:r>
-      <w:r>
-        <w:rPr>
-          <w:rFonts w:asciiTheme="minorHAnsi" w:hAnsiTheme="minorHAnsi" w:cstheme="minorHAnsi"/>
-        </w:rPr>
-        <w:t xml:space="preserve">effective </w:t>
+        <w:t xml:space="preserve"> microcontroller similar to Deep Sleep. Light Sleep is far less effective </w:t>
       </w:r>
       <w:r>
         <w:rPr>
@@ -10656,7 +10586,13 @@
               <w:rPr>
                 <w:rFonts w:asciiTheme="minorHAnsi" w:hAnsiTheme="minorHAnsi" w:cstheme="minorHAnsi"/>
               </w:rPr>
-              <w:t>other.cpp</w:t>
+              <w:t>utils</w:t>
+            </w:r>
+            <w:r>
+              <w:rPr>
+                <w:rFonts w:asciiTheme="minorHAnsi" w:hAnsiTheme="minorHAnsi" w:cstheme="minorHAnsi"/>
+              </w:rPr>
+              <w:t>.cpp</w:t>
             </w:r>
           </w:p>
         </w:tc>
@@ -10676,7 +10612,43 @@
               <w:rPr>
                 <w:rFonts w:asciiTheme="minorHAnsi" w:hAnsiTheme="minorHAnsi" w:cstheme="minorHAnsi"/>
               </w:rPr>
-              <w:t>Contains miscellaneous functions, including sleep and delay functions.</w:t>
+              <w:t>Contains functions</w:t>
+            </w:r>
+            <w:r>
+              <w:rPr>
+                <w:rFonts w:asciiTheme="minorHAnsi" w:hAnsiTheme="minorHAnsi" w:cstheme="minorHAnsi"/>
+              </w:rPr>
+              <w:t xml:space="preserve"> like</w:t>
+            </w:r>
+            <w:r>
+              <w:rPr>
+                <w:rFonts w:asciiTheme="minorHAnsi" w:hAnsiTheme="minorHAnsi" w:cstheme="minorHAnsi"/>
+              </w:rPr>
+              <w:t xml:space="preserve"> sleep</w:t>
+            </w:r>
+            <w:r>
+              <w:rPr>
+                <w:rFonts w:asciiTheme="minorHAnsi" w:hAnsiTheme="minorHAnsi" w:cstheme="minorHAnsi"/>
+              </w:rPr>
+              <w:t>,</w:t>
+            </w:r>
+            <w:r>
+              <w:rPr>
+                <w:rFonts w:asciiTheme="minorHAnsi" w:hAnsiTheme="minorHAnsi" w:cstheme="minorHAnsi"/>
+              </w:rPr>
+              <w:t xml:space="preserve"> delay</w:t>
+            </w:r>
+            <w:r>
+              <w:rPr>
+                <w:rFonts w:asciiTheme="minorHAnsi" w:hAnsiTheme="minorHAnsi" w:cstheme="minorHAnsi"/>
+              </w:rPr>
+              <w:t xml:space="preserve"> and serial initialisation</w:t>
+            </w:r>
+            <w:r>
+              <w:rPr>
+                <w:rFonts w:asciiTheme="minorHAnsi" w:hAnsiTheme="minorHAnsi" w:cstheme="minorHAnsi"/>
+              </w:rPr>
+              <w:t>.</w:t>
             </w:r>
           </w:p>
           <w:p>
@@ -11351,7 +11323,13 @@
         <w:t xml:space="preserve"> function</w:t>
       </w:r>
       <w:r>
-        <w:t>, located in the other.cpp file.</w:t>
+        <w:t xml:space="preserve">, located in the </w:t>
+      </w:r>
+      <w:r>
+        <w:t>utils</w:t>
+      </w:r>
+      <w:r>
+        <w:t>.cpp file.</w:t>
       </w:r>
     </w:p>
     <w:p>
@@ -22953,7 +22931,7 @@
 </file>
 
 <file path=word/endnotes.xml><?xml version="1.0" encoding="utf-8"?>
-<w:endnotes xmlns:wpc="http://schemas.microsoft.com/office/word/2010/wordprocessingCanvas" xmlns:cx="http://schemas.microsoft.com/office/drawing/2014/chartex" xmlns:cx1="http://schemas.microsoft.com/office/drawing/2015/9/8/chartex" xmlns:cx2="http://schemas.microsoft.com/office/drawing/2015/10/21/chartex" xmlns:cx3="http://schemas.microsoft.com/office/drawing/2016/5/9/chartex" xmlns:cx4="http://schemas.microsoft.com/office/drawing/2016/5/10/chartex" xmlns:cx5="http://schemas.microsoft.com/office/drawing/2016/5/11/chartex" xmlns:cx6="http://schemas.microsoft.com/office/drawing/2016/5/12/chartex" xmlns:cx7="http://schemas.microsoft.com/office/drawing/2016/5/13/chartex" xmlns:cx8="http://schemas.microsoft.com/office/drawing/2016/5/14/chartex" xmlns:mc="http://schemas.openxmlformats.org/markup-compatibility/2006" xmlns:aink="http://schemas.microsoft.com/office/drawing/2016/ink" xmlns:am3d="http://schemas.microsoft.com/office/drawing/2017/model3d" xmlns:o="urn:schemas-microsoft-com:office:office" xmlns:r="http://schemas.openxmlformats.org/officeDocument/2006/relationships" xmlns:m="http://schemas.openxmlformats.org/officeDocument/2006/math" xmlns:v="urn:schemas-microsoft-com:vml" xmlns:wp14="http://schemas.microsoft.com/office/word/2010/wordprocessingDrawing" xmlns:wp="http://schemas.openxmlformats.org/drawingml/2006/wordprocessingDrawing" xmlns:w10="urn:schemas-microsoft-com:office:word" xmlns:w="http://schemas.openxmlformats.org/wordprocessingml/2006/main" xmlns:w14="http://schemas.microsoft.com/office/word/2010/wordml" xmlns:w15="http://schemas.microsoft.com/office/word/2012/wordml" xmlns:w16cex="http://schemas.microsoft.com/office/word/2018/wordml/cex" xmlns:w16cid="http://schemas.microsoft.com/office/word/2016/wordml/cid" xmlns:w16="http://schemas.microsoft.com/office/word/2018/wordml" xmlns:w16sdtdh="http://schemas.microsoft.com/office/word/2020/wordml/sdtdatahash" xmlns:w16se="http://schemas.microsoft.com/office/word/2015/wordml/symex" xmlns:wpg="http://schemas.microsoft.com/office/word/2010/wordprocessingGroup" xmlns:wpi="http://schemas.microsoft.com/office/word/2010/wordprocessingInk" xmlns:wne="http://schemas.microsoft.com/office/word/2006/wordml" xmlns:wps="http://schemas.microsoft.com/office/word/2010/wordprocessingShape" mc:Ignorable="w14 w15 w16se w16cid w16 w16cex w16sdtdh wp14">
+<w:endnotes xmlns:wpc="http://schemas.microsoft.com/office/word/2010/wordprocessingCanvas" xmlns:cx="http://schemas.microsoft.com/office/drawing/2014/chartex" xmlns:cx1="http://schemas.microsoft.com/office/drawing/2015/9/8/chartex" xmlns:cx2="http://schemas.microsoft.com/office/drawing/2015/10/21/chartex" xmlns:cx3="http://schemas.microsoft.com/office/drawing/2016/5/9/chartex" xmlns:cx4="http://schemas.microsoft.com/office/drawing/2016/5/10/chartex" xmlns:cx5="http://schemas.microsoft.com/office/drawing/2016/5/11/chartex" xmlns:cx6="http://schemas.microsoft.com/office/drawing/2016/5/12/chartex" xmlns:cx7="http://schemas.microsoft.com/office/drawing/2016/5/13/chartex" xmlns:cx8="http://schemas.microsoft.com/office/drawing/2016/5/14/chartex" xmlns:mc="http://schemas.openxmlformats.org/markup-compatibility/2006" xmlns:aink="http://schemas.microsoft.com/office/drawing/2016/ink" xmlns:am3d="http://schemas.microsoft.com/office/drawing/2017/model3d" xmlns:o="urn:schemas-microsoft-com:office:office" xmlns:oel="http://schemas.microsoft.com/office/2019/extlst" xmlns:r="http://schemas.openxmlformats.org/officeDocument/2006/relationships" xmlns:m="http://schemas.openxmlformats.org/officeDocument/2006/math" xmlns:v="urn:schemas-microsoft-com:vml" xmlns:wp14="http://schemas.microsoft.com/office/word/2010/wordprocessingDrawing" xmlns:wp="http://schemas.openxmlformats.org/drawingml/2006/wordprocessingDrawing" xmlns:w10="urn:schemas-microsoft-com:office:word" xmlns:w="http://schemas.openxmlformats.org/wordprocessingml/2006/main" xmlns:w14="http://schemas.microsoft.com/office/word/2010/wordml" xmlns:w15="http://schemas.microsoft.com/office/word/2012/wordml" xmlns:w16cex="http://schemas.microsoft.com/office/word/2018/wordml/cex" xmlns:w16cid="http://schemas.microsoft.com/office/word/2016/wordml/cid" xmlns:w16="http://schemas.microsoft.com/office/word/2018/wordml" xmlns:w16sdtdh="http://schemas.microsoft.com/office/word/2020/wordml/sdtdatahash" xmlns:w16se="http://schemas.microsoft.com/office/word/2015/wordml/symex" xmlns:wpg="http://schemas.microsoft.com/office/word/2010/wordprocessingGroup" xmlns:wpi="http://schemas.microsoft.com/office/word/2010/wordprocessingInk" xmlns:wne="http://schemas.microsoft.com/office/word/2006/wordml" xmlns:wps="http://schemas.microsoft.com/office/word/2010/wordprocessingShape" mc:Ignorable="w14 w15 w16se w16cid w16 w16cex w16sdtdh wp14">
   <w:endnote w:type="separator" w:id="-1">
     <w:p>
       <w:r>
@@ -22972,7 +22950,7 @@
 </file>
 
 <file path=word/footer1.xml><?xml version="1.0" encoding="utf-8"?>
-<w:ftr xmlns:wpc="http://schemas.microsoft.com/office/word/2010/wordprocessingCanvas" xmlns:cx="http://schemas.microsoft.com/office/drawing/2014/chartex" xmlns:cx1="http://schemas.microsoft.com/office/drawing/2015/9/8/chartex" xmlns:cx2="http://schemas.microsoft.com/office/drawing/2015/10/21/chartex" xmlns:cx3="http://schemas.microsoft.com/office/drawing/2016/5/9/chartex" xmlns:cx4="http://schemas.microsoft.com/office/drawing/2016/5/10/chartex" xmlns:cx5="http://schemas.microsoft.com/office/drawing/2016/5/11/chartex" xmlns:cx6="http://schemas.microsoft.com/office/drawing/2016/5/12/chartex" xmlns:cx7="http://schemas.microsoft.com/office/drawing/2016/5/13/chartex" xmlns:cx8="http://schemas.microsoft.com/office/drawing/2016/5/14/chartex" xmlns:mc="http://schemas.openxmlformats.org/markup-compatibility/2006" xmlns:aink="http://schemas.microsoft.com/office/drawing/2016/ink" xmlns:am3d="http://schemas.microsoft.com/office/drawing/2017/model3d" xmlns:o="urn:schemas-microsoft-com:office:office" xmlns:r="http://schemas.openxmlformats.org/officeDocument/2006/relationships" xmlns:m="http://schemas.openxmlformats.org/officeDocument/2006/math" xmlns:v="urn:schemas-microsoft-com:vml" xmlns:wp14="http://schemas.microsoft.com/office/word/2010/wordprocessingDrawing" xmlns:wp="http://schemas.openxmlformats.org/drawingml/2006/wordprocessingDrawing" xmlns:w10="urn:schemas-microsoft-com:office:word" xmlns:w="http://schemas.openxmlformats.org/wordprocessingml/2006/main" xmlns:w14="http://schemas.microsoft.com/office/word/2010/wordml" xmlns:w15="http://schemas.microsoft.com/office/word/2012/wordml" xmlns:w16cex="http://schemas.microsoft.com/office/word/2018/wordml/cex" xmlns:w16cid="http://schemas.microsoft.com/office/word/2016/wordml/cid" xmlns:w16="http://schemas.microsoft.com/office/word/2018/wordml" xmlns:w16sdtdh="http://schemas.microsoft.com/office/word/2020/wordml/sdtdatahash" xmlns:w16se="http://schemas.microsoft.com/office/word/2015/wordml/symex" xmlns:wpg="http://schemas.microsoft.com/office/word/2010/wordprocessingGroup" xmlns:wpi="http://schemas.microsoft.com/office/word/2010/wordprocessingInk" xmlns:wne="http://schemas.microsoft.com/office/word/2006/wordml" xmlns:wps="http://schemas.microsoft.com/office/word/2010/wordprocessingShape" mc:Ignorable="w14 w15 w16se w16cid w16 w16cex w16sdtdh wp14">
+<w:ftr xmlns:wpc="http://schemas.microsoft.com/office/word/2010/wordprocessingCanvas" xmlns:cx="http://schemas.microsoft.com/office/drawing/2014/chartex" xmlns:cx1="http://schemas.microsoft.com/office/drawing/2015/9/8/chartex" xmlns:cx2="http://schemas.microsoft.com/office/drawing/2015/10/21/chartex" xmlns:cx3="http://schemas.microsoft.com/office/drawing/2016/5/9/chartex" xmlns:cx4="http://schemas.microsoft.com/office/drawing/2016/5/10/chartex" xmlns:cx5="http://schemas.microsoft.com/office/drawing/2016/5/11/chartex" xmlns:cx6="http://schemas.microsoft.com/office/drawing/2016/5/12/chartex" xmlns:cx7="http://schemas.microsoft.com/office/drawing/2016/5/13/chartex" xmlns:cx8="http://schemas.microsoft.com/office/drawing/2016/5/14/chartex" xmlns:mc="http://schemas.openxmlformats.org/markup-compatibility/2006" xmlns:aink="http://schemas.microsoft.com/office/drawing/2016/ink" xmlns:am3d="http://schemas.microsoft.com/office/drawing/2017/model3d" xmlns:o="urn:schemas-microsoft-com:office:office" xmlns:oel="http://schemas.microsoft.com/office/2019/extlst" xmlns:r="http://schemas.openxmlformats.org/officeDocument/2006/relationships" xmlns:m="http://schemas.openxmlformats.org/officeDocument/2006/math" xmlns:v="urn:schemas-microsoft-com:vml" xmlns:wp14="http://schemas.microsoft.com/office/word/2010/wordprocessingDrawing" xmlns:wp="http://schemas.openxmlformats.org/drawingml/2006/wordprocessingDrawing" xmlns:w10="urn:schemas-microsoft-com:office:word" xmlns:w="http://schemas.openxmlformats.org/wordprocessingml/2006/main" xmlns:w14="http://schemas.microsoft.com/office/word/2010/wordml" xmlns:w15="http://schemas.microsoft.com/office/word/2012/wordml" xmlns:w16cex="http://schemas.microsoft.com/office/word/2018/wordml/cex" xmlns:w16cid="http://schemas.microsoft.com/office/word/2016/wordml/cid" xmlns:w16="http://schemas.microsoft.com/office/word/2018/wordml" xmlns:w16sdtdh="http://schemas.microsoft.com/office/word/2020/wordml/sdtdatahash" xmlns:w16se="http://schemas.microsoft.com/office/word/2015/wordml/symex" xmlns:wpg="http://schemas.microsoft.com/office/word/2010/wordprocessingGroup" xmlns:wpi="http://schemas.microsoft.com/office/word/2010/wordprocessingInk" xmlns:wne="http://schemas.microsoft.com/office/word/2006/wordml" xmlns:wps="http://schemas.microsoft.com/office/word/2010/wordprocessingShape" mc:Ignorable="w14 w15 w16se w16cid w16 w16cex w16sdtdh wp14">
   <w:p>
     <w:pPr>
       <w:pStyle w:val="Zpat"/>
@@ -23599,7 +23577,7 @@
 </file>
 
 <file path=word/footnotes.xml><?xml version="1.0" encoding="utf-8"?>
-<w:footnotes xmlns:wpc="http://schemas.microsoft.com/office/word/2010/wordprocessingCanvas" xmlns:cx="http://schemas.microsoft.com/office/drawing/2014/chartex" xmlns:cx1="http://schemas.microsoft.com/office/drawing/2015/9/8/chartex" xmlns:cx2="http://schemas.microsoft.com/office/drawing/2015/10/21/chartex" xmlns:cx3="http://schemas.microsoft.com/office/drawing/2016/5/9/chartex" xmlns:cx4="http://schemas.microsoft.com/office/drawing/2016/5/10/chartex" xmlns:cx5="http://schemas.microsoft.com/office/drawing/2016/5/11/chartex" xmlns:cx6="http://schemas.microsoft.com/office/drawing/2016/5/12/chartex" xmlns:cx7="http://schemas.microsoft.com/office/drawing/2016/5/13/chartex" xmlns:cx8="http://schemas.microsoft.com/office/drawing/2016/5/14/chartex" xmlns:mc="http://schemas.openxmlformats.org/markup-compatibility/2006" xmlns:aink="http://schemas.microsoft.com/office/drawing/2016/ink" xmlns:am3d="http://schemas.microsoft.com/office/drawing/2017/model3d" xmlns:o="urn:schemas-microsoft-com:office:office" xmlns:r="http://schemas.openxmlformats.org/officeDocument/2006/relationships" xmlns:m="http://schemas.openxmlformats.org/officeDocument/2006/math" xmlns:v="urn:schemas-microsoft-com:vml" xmlns:wp14="http://schemas.microsoft.com/office/word/2010/wordprocessingDrawing" xmlns:wp="http://schemas.openxmlformats.org/drawingml/2006/wordprocessingDrawing" xmlns:w10="urn:schemas-microsoft-com:office:word" xmlns:w="http://schemas.openxmlformats.org/wordprocessingml/2006/main" xmlns:w14="http://schemas.microsoft.com/office/word/2010/wordml" xmlns:w15="http://schemas.microsoft.com/office/word/2012/wordml" xmlns:w16cex="http://schemas.microsoft.com/office/word/2018/wordml/cex" xmlns:w16cid="http://schemas.microsoft.com/office/word/2016/wordml/cid" xmlns:w16="http://schemas.microsoft.com/office/word/2018/wordml" xmlns:w16sdtdh="http://schemas.microsoft.com/office/word/2020/wordml/sdtdatahash" xmlns:w16se="http://schemas.microsoft.com/office/word/2015/wordml/symex" xmlns:wpg="http://schemas.microsoft.com/office/word/2010/wordprocessingGroup" xmlns:wpi="http://schemas.microsoft.com/office/word/2010/wordprocessingInk" xmlns:wne="http://schemas.microsoft.com/office/word/2006/wordml" xmlns:wps="http://schemas.microsoft.com/office/word/2010/wordprocessingShape" mc:Ignorable="w14 w15 w16se w16cid w16 w16cex w16sdtdh wp14">
+<w:footnotes xmlns:wpc="http://schemas.microsoft.com/office/word/2010/wordprocessingCanvas" xmlns:cx="http://schemas.microsoft.com/office/drawing/2014/chartex" xmlns:cx1="http://schemas.microsoft.com/office/drawing/2015/9/8/chartex" xmlns:cx2="http://schemas.microsoft.com/office/drawing/2015/10/21/chartex" xmlns:cx3="http://schemas.microsoft.com/office/drawing/2016/5/9/chartex" xmlns:cx4="http://schemas.microsoft.com/office/drawing/2016/5/10/chartex" xmlns:cx5="http://schemas.microsoft.com/office/drawing/2016/5/11/chartex" xmlns:cx6="http://schemas.microsoft.com/office/drawing/2016/5/12/chartex" xmlns:cx7="http://schemas.microsoft.com/office/drawing/2016/5/13/chartex" xmlns:cx8="http://schemas.microsoft.com/office/drawing/2016/5/14/chartex" xmlns:mc="http://schemas.openxmlformats.org/markup-compatibility/2006" xmlns:aink="http://schemas.microsoft.com/office/drawing/2016/ink" xmlns:am3d="http://schemas.microsoft.com/office/drawing/2017/model3d" xmlns:o="urn:schemas-microsoft-com:office:office" xmlns:oel="http://schemas.microsoft.com/office/2019/extlst" xmlns:r="http://schemas.openxmlformats.org/officeDocument/2006/relationships" xmlns:m="http://schemas.openxmlformats.org/officeDocument/2006/math" xmlns:v="urn:schemas-microsoft-com:vml" xmlns:wp14="http://schemas.microsoft.com/office/word/2010/wordprocessingDrawing" xmlns:wp="http://schemas.openxmlformats.org/drawingml/2006/wordprocessingDrawing" xmlns:w10="urn:schemas-microsoft-com:office:word" xmlns:w="http://schemas.openxmlformats.org/wordprocessingml/2006/main" xmlns:w14="http://schemas.microsoft.com/office/word/2010/wordml" xmlns:w15="http://schemas.microsoft.com/office/word/2012/wordml" xmlns:w16cex="http://schemas.microsoft.com/office/word/2018/wordml/cex" xmlns:w16cid="http://schemas.microsoft.com/office/word/2016/wordml/cid" xmlns:w16="http://schemas.microsoft.com/office/word/2018/wordml" xmlns:w16sdtdh="http://schemas.microsoft.com/office/word/2020/wordml/sdtdatahash" xmlns:w16se="http://schemas.microsoft.com/office/word/2015/wordml/symex" xmlns:wpg="http://schemas.microsoft.com/office/word/2010/wordprocessingGroup" xmlns:wpi="http://schemas.microsoft.com/office/word/2010/wordprocessingInk" xmlns:wne="http://schemas.microsoft.com/office/word/2006/wordml" xmlns:wps="http://schemas.microsoft.com/office/word/2010/wordprocessingShape" mc:Ignorable="w14 w15 w16se w16cid w16 w16cex w16sdtdh wp14">
   <w:footnote w:type="separator" w:id="-1">
     <w:p>
       <w:r>
@@ -23618,7 +23596,7 @@
 </file>
 
 <file path=word/numbering.xml><?xml version="1.0" encoding="utf-8"?>
-<w:numbering xmlns:wpc="http://schemas.microsoft.com/office/word/2010/wordprocessingCanvas" xmlns:cx="http://schemas.microsoft.com/office/drawing/2014/chartex" xmlns:cx1="http://schemas.microsoft.com/office/drawing/2015/9/8/chartex" xmlns:cx2="http://schemas.microsoft.com/office/drawing/2015/10/21/chartex" xmlns:cx3="http://schemas.microsoft.com/office/drawing/2016/5/9/chartex" xmlns:cx4="http://schemas.microsoft.com/office/drawing/2016/5/10/chartex" xmlns:cx5="http://schemas.microsoft.com/office/drawing/2016/5/11/chartex" xmlns:cx6="http://schemas.microsoft.com/office/drawing/2016/5/12/chartex" xmlns:cx7="http://schemas.microsoft.com/office/drawing/2016/5/13/chartex" xmlns:cx8="http://schemas.microsoft.com/office/drawing/2016/5/14/chartex" xmlns:mc="http://schemas.openxmlformats.org/markup-compatibility/2006" xmlns:aink="http://schemas.microsoft.com/office/drawing/2016/ink" xmlns:am3d="http://schemas.microsoft.com/office/drawing/2017/model3d" xmlns:o="urn:schemas-microsoft-com:office:office" xmlns:r="http://schemas.openxmlformats.org/officeDocument/2006/relationships" xmlns:m="http://schemas.openxmlformats.org/officeDocument/2006/math" xmlns:v="urn:schemas-microsoft-com:vml" xmlns:wp14="http://schemas.microsoft.com/office/word/2010/wordprocessingDrawing" xmlns:wp="http://schemas.openxmlformats.org/drawingml/2006/wordprocessingDrawing" xmlns:w10="urn:schemas-microsoft-com:office:word" xmlns:w="http://schemas.openxmlformats.org/wordprocessingml/2006/main" xmlns:w14="http://schemas.microsoft.com/office/word/2010/wordml" xmlns:w15="http://schemas.microsoft.com/office/word/2012/wordml" xmlns:w16cex="http://schemas.microsoft.com/office/word/2018/wordml/cex" xmlns:w16cid="http://schemas.microsoft.com/office/word/2016/wordml/cid" xmlns:w16="http://schemas.microsoft.com/office/word/2018/wordml" xmlns:w16sdtdh="http://schemas.microsoft.com/office/word/2020/wordml/sdtdatahash" xmlns:w16se="http://schemas.microsoft.com/office/word/2015/wordml/symex" xmlns:wpg="http://schemas.microsoft.com/office/word/2010/wordprocessingGroup" xmlns:wpi="http://schemas.microsoft.com/office/word/2010/wordprocessingInk" xmlns:wne="http://schemas.microsoft.com/office/word/2006/wordml" xmlns:wps="http://schemas.microsoft.com/office/word/2010/wordprocessingShape" mc:Ignorable="w14 w15 w16se w16cid w16 w16cex w16sdtdh wp14">
+<w:numbering xmlns:wpc="http://schemas.microsoft.com/office/word/2010/wordprocessingCanvas" xmlns:cx="http://schemas.microsoft.com/office/drawing/2014/chartex" xmlns:cx1="http://schemas.microsoft.com/office/drawing/2015/9/8/chartex" xmlns:cx2="http://schemas.microsoft.com/office/drawing/2015/10/21/chartex" xmlns:cx3="http://schemas.microsoft.com/office/drawing/2016/5/9/chartex" xmlns:cx4="http://schemas.microsoft.com/office/drawing/2016/5/10/chartex" xmlns:cx5="http://schemas.microsoft.com/office/drawing/2016/5/11/chartex" xmlns:cx6="http://schemas.microsoft.com/office/drawing/2016/5/12/chartex" xmlns:cx7="http://schemas.microsoft.com/office/drawing/2016/5/13/chartex" xmlns:cx8="http://schemas.microsoft.com/office/drawing/2016/5/14/chartex" xmlns:mc="http://schemas.openxmlformats.org/markup-compatibility/2006" xmlns:aink="http://schemas.microsoft.com/office/drawing/2016/ink" xmlns:am3d="http://schemas.microsoft.com/office/drawing/2017/model3d" xmlns:o="urn:schemas-microsoft-com:office:office" xmlns:oel="http://schemas.microsoft.com/office/2019/extlst" xmlns:r="http://schemas.openxmlformats.org/officeDocument/2006/relationships" xmlns:m="http://schemas.openxmlformats.org/officeDocument/2006/math" xmlns:v="urn:schemas-microsoft-com:vml" xmlns:wp14="http://schemas.microsoft.com/office/word/2010/wordprocessingDrawing" xmlns:wp="http://schemas.openxmlformats.org/drawingml/2006/wordprocessingDrawing" xmlns:w10="urn:schemas-microsoft-com:office:word" xmlns:w="http://schemas.openxmlformats.org/wordprocessingml/2006/main" xmlns:w14="http://schemas.microsoft.com/office/word/2010/wordml" xmlns:w15="http://schemas.microsoft.com/office/word/2012/wordml" xmlns:w16cex="http://schemas.microsoft.com/office/word/2018/wordml/cex" xmlns:w16cid="http://schemas.microsoft.com/office/word/2016/wordml/cid" xmlns:w16="http://schemas.microsoft.com/office/word/2018/wordml" xmlns:w16sdtdh="http://schemas.microsoft.com/office/word/2020/wordml/sdtdatahash" xmlns:w16se="http://schemas.microsoft.com/office/word/2015/wordml/symex" xmlns:wpg="http://schemas.microsoft.com/office/word/2010/wordprocessingGroup" xmlns:wpi="http://schemas.microsoft.com/office/word/2010/wordprocessingInk" xmlns:wne="http://schemas.microsoft.com/office/word/2006/wordml" xmlns:wps="http://schemas.microsoft.com/office/word/2010/wordprocessingShape" mc:Ignorable="w14 w15 w16se w16cid w16 w16cex w16sdtdh wp14">
   <w:abstractNum w:abstractNumId="0" w15:restartNumberingAfterBreak="0">
     <w:nsid w:val="02B63BD9"/>
     <w:multiLevelType w:val="hybridMultilevel"/>
@@ -27768,118 +27746,118 @@
       </w:rPr>
     </w:lvl>
   </w:abstractNum>
-  <w:num w:numId="1">
+  <w:num w:numId="1" w16cid:durableId="1447388602">
     <w:abstractNumId w:val="17"/>
   </w:num>
-  <w:num w:numId="2">
+  <w:num w:numId="2" w16cid:durableId="1948003538">
     <w:abstractNumId w:val="19"/>
   </w:num>
-  <w:num w:numId="3">
+  <w:num w:numId="3" w16cid:durableId="428352006">
     <w:abstractNumId w:val="0"/>
   </w:num>
-  <w:num w:numId="4">
+  <w:num w:numId="4" w16cid:durableId="115608642">
     <w:abstractNumId w:val="16"/>
   </w:num>
-  <w:num w:numId="5">
+  <w:num w:numId="5" w16cid:durableId="1677532577">
     <w:abstractNumId w:val="20"/>
   </w:num>
-  <w:num w:numId="6">
+  <w:num w:numId="6" w16cid:durableId="718627731">
     <w:abstractNumId w:val="14"/>
   </w:num>
-  <w:num w:numId="7">
+  <w:num w:numId="7" w16cid:durableId="1887910498">
     <w:abstractNumId w:val="28"/>
   </w:num>
-  <w:num w:numId="8">
+  <w:num w:numId="8" w16cid:durableId="1004012833">
     <w:abstractNumId w:val="1"/>
   </w:num>
-  <w:num w:numId="9">
+  <w:num w:numId="9" w16cid:durableId="1057817824">
     <w:abstractNumId w:val="34"/>
   </w:num>
-  <w:num w:numId="10">
+  <w:num w:numId="10" w16cid:durableId="1256748402">
     <w:abstractNumId w:val="35"/>
   </w:num>
-  <w:num w:numId="11">
+  <w:num w:numId="11" w16cid:durableId="1252663841">
     <w:abstractNumId w:val="10"/>
   </w:num>
-  <w:num w:numId="12">
+  <w:num w:numId="12" w16cid:durableId="2081555796">
     <w:abstractNumId w:val="11"/>
   </w:num>
-  <w:num w:numId="13">
+  <w:num w:numId="13" w16cid:durableId="685401924">
     <w:abstractNumId w:val="2"/>
   </w:num>
-  <w:num w:numId="14">
+  <w:num w:numId="14" w16cid:durableId="831411404">
     <w:abstractNumId w:val="22"/>
   </w:num>
-  <w:num w:numId="15">
+  <w:num w:numId="15" w16cid:durableId="872697447">
     <w:abstractNumId w:val="33"/>
   </w:num>
-  <w:num w:numId="16">
+  <w:num w:numId="16" w16cid:durableId="1126117956">
     <w:abstractNumId w:val="13"/>
   </w:num>
-  <w:num w:numId="17">
+  <w:num w:numId="17" w16cid:durableId="941108632">
     <w:abstractNumId w:val="12"/>
   </w:num>
-  <w:num w:numId="18">
+  <w:num w:numId="18" w16cid:durableId="319626160">
     <w:abstractNumId w:val="29"/>
   </w:num>
-  <w:num w:numId="19">
+  <w:num w:numId="19" w16cid:durableId="2119058599">
     <w:abstractNumId w:val="30"/>
   </w:num>
-  <w:num w:numId="20">
+  <w:num w:numId="20" w16cid:durableId="690958598">
     <w:abstractNumId w:val="26"/>
   </w:num>
-  <w:num w:numId="21">
+  <w:num w:numId="21" w16cid:durableId="1869292214">
     <w:abstractNumId w:val="37"/>
   </w:num>
-  <w:num w:numId="22">
+  <w:num w:numId="22" w16cid:durableId="1617977992">
     <w:abstractNumId w:val="4"/>
   </w:num>
-  <w:num w:numId="23">
+  <w:num w:numId="23" w16cid:durableId="607271204">
     <w:abstractNumId w:val="27"/>
   </w:num>
-  <w:num w:numId="24">
+  <w:num w:numId="24" w16cid:durableId="502739204">
     <w:abstractNumId w:val="7"/>
   </w:num>
-  <w:num w:numId="25">
+  <w:num w:numId="25" w16cid:durableId="230162898">
     <w:abstractNumId w:val="25"/>
   </w:num>
-  <w:num w:numId="26">
+  <w:num w:numId="26" w16cid:durableId="593592183">
     <w:abstractNumId w:val="6"/>
   </w:num>
-  <w:num w:numId="27">
+  <w:num w:numId="27" w16cid:durableId="817652340">
     <w:abstractNumId w:val="23"/>
   </w:num>
-  <w:num w:numId="28">
+  <w:num w:numId="28" w16cid:durableId="382873453">
     <w:abstractNumId w:val="3"/>
   </w:num>
-  <w:num w:numId="29">
+  <w:num w:numId="29" w16cid:durableId="1691908137">
     <w:abstractNumId w:val="21"/>
   </w:num>
-  <w:num w:numId="30">
+  <w:num w:numId="30" w16cid:durableId="1720283053">
     <w:abstractNumId w:val="31"/>
   </w:num>
-  <w:num w:numId="31">
+  <w:num w:numId="31" w16cid:durableId="1934974298">
     <w:abstractNumId w:val="36"/>
   </w:num>
-  <w:num w:numId="32">
+  <w:num w:numId="32" w16cid:durableId="982848507">
     <w:abstractNumId w:val="15"/>
   </w:num>
-  <w:num w:numId="33">
+  <w:num w:numId="33" w16cid:durableId="1285967301">
     <w:abstractNumId w:val="18"/>
   </w:num>
-  <w:num w:numId="34">
+  <w:num w:numId="34" w16cid:durableId="2054188682">
     <w:abstractNumId w:val="32"/>
   </w:num>
-  <w:num w:numId="35">
+  <w:num w:numId="35" w16cid:durableId="105199470">
     <w:abstractNumId w:val="5"/>
   </w:num>
-  <w:num w:numId="36">
+  <w:num w:numId="36" w16cid:durableId="98720103">
     <w:abstractNumId w:val="24"/>
   </w:num>
-  <w:num w:numId="37">
+  <w:num w:numId="37" w16cid:durableId="1554658429">
     <w:abstractNumId w:val="9"/>
   </w:num>
-  <w:num w:numId="38">
+  <w:num w:numId="38" w16cid:durableId="2073500007">
     <w:abstractNumId w:val="8"/>
   </w:num>
   <w:numIdMacAtCleanup w:val="26"/>
@@ -29625,6 +29603,146 @@
 </file>
 
 <file path=customXml/item1.xml><?xml version="1.0" encoding="utf-8"?>
+<b:Sources xmlns:b="http://schemas.openxmlformats.org/officeDocument/2006/bibliography" xmlns="http://schemas.openxmlformats.org/officeDocument/2006/bibliography" SelectedStyle="/APASixthEditionOfficeOnline.xsl" StyleName="APA" Version="6"/>
+</file>
+
+<file path=customXml/item2.xml><?xml version="1.0" encoding="utf-8"?>
+<?mso-contentType ?>
+<FormTemplates xmlns="http://schemas.microsoft.com/sharepoint/v3/contenttype/forms">
+  <Display>DocumentLibraryForm</Display>
+  <Edit>AssetEditForm</Edit>
+  <New>DocumentLibraryForm</New>
+</FormTemplates>
+</file>
+
+<file path=customXml/item3.xml><?xml version="1.0" encoding="utf-8"?>
+<p:properties xmlns:p="http://schemas.microsoft.com/office/2006/metadata/properties" xmlns:xsi="http://www.w3.org/2001/XMLSchema-instance" xmlns:pc="http://schemas.microsoft.com/office/infopath/2007/PartnerControls">
+  <documentManagement>
+    <TPExecutable xmlns="4eb71313-1cf6-4961-b6ce-0c29fc5284b9" xsi:nil="true"/>
+    <SubmitterId xmlns="4eb71313-1cf6-4961-b6ce-0c29fc5284b9" xsi:nil="true"/>
+    <DirectSourceMarket xmlns="4eb71313-1cf6-4961-b6ce-0c29fc5284b9">english</DirectSourceMarket>
+    <AssetType xmlns="4eb71313-1cf6-4961-b6ce-0c29fc5284b9" xsi:nil="true"/>
+    <Milestone xmlns="4eb71313-1cf6-4961-b6ce-0c29fc5284b9" xsi:nil="true"/>
+    <OriginAsset xmlns="4eb71313-1cf6-4961-b6ce-0c29fc5284b9" xsi:nil="true"/>
+    <TPComponent xmlns="4eb71313-1cf6-4961-b6ce-0c29fc5284b9" xsi:nil="true"/>
+    <AssetId xmlns="4eb71313-1cf6-4961-b6ce-0c29fc5284b9">TP101840837</AssetId>
+    <TPFriendlyName xmlns="4eb71313-1cf6-4961-b6ce-0c29fc5284b9" xsi:nil="true"/>
+    <SourceTitle xmlns="4eb71313-1cf6-4961-b6ce-0c29fc5284b9" xsi:nil="true"/>
+    <TPApplication xmlns="4eb71313-1cf6-4961-b6ce-0c29fc5284b9" xsi:nil="true"/>
+    <TPLaunchHelpLink xmlns="4eb71313-1cf6-4961-b6ce-0c29fc5284b9" xsi:nil="true"/>
+    <OpenTemplate xmlns="4eb71313-1cf6-4961-b6ce-0c29fc5284b9">true</OpenTemplate>
+    <PlannedPubDate xmlns="4eb71313-1cf6-4961-b6ce-0c29fc5284b9">2010-03-09T05:43:00+00:00</PlannedPubDate>
+    <CrawlForDependencies xmlns="4eb71313-1cf6-4961-b6ce-0c29fc5284b9">false</CrawlForDependencies>
+    <TrustLevel xmlns="4eb71313-1cf6-4961-b6ce-0c29fc5284b9">1 Microsoft Managed Content</TrustLevel>
+    <PublishStatusLookup xmlns="4eb71313-1cf6-4961-b6ce-0c29fc5284b9">
+      <Value>224564</Value>
+      <Value>321572</Value>
+    </PublishStatusLookup>
+    <TemplateTemplateType xmlns="4eb71313-1cf6-4961-b6ce-0c29fc5284b9">Word Document Template</TemplateTemplateType>
+    <TPNamespace xmlns="4eb71313-1cf6-4961-b6ce-0c29fc5284b9" xsi:nil="true"/>
+    <Markets xmlns="4eb71313-1cf6-4961-b6ce-0c29fc5284b9"/>
+    <OriginalSourceMarket xmlns="4eb71313-1cf6-4961-b6ce-0c29fc5284b9">english</OriginalSourceMarket>
+    <TPInstallLocation xmlns="4eb71313-1cf6-4961-b6ce-0c29fc5284b9" xsi:nil="true"/>
+    <TPAppVersion xmlns="4eb71313-1cf6-4961-b6ce-0c29fc5284b9" xsi:nil="true"/>
+    <TPCommandLine xmlns="4eb71313-1cf6-4961-b6ce-0c29fc5284b9" xsi:nil="true"/>
+    <APAuthor xmlns="4eb71313-1cf6-4961-b6ce-0c29fc5284b9">
+      <UserInfo>
+        <DisplayName/>
+        <AccountId>1073741823</AccountId>
+        <AccountType/>
+      </UserInfo>
+    </APAuthor>
+    <EditorialStatus xmlns="4eb71313-1cf6-4961-b6ce-0c29fc5284b9" xsi:nil="true"/>
+    <PublishTargets xmlns="4eb71313-1cf6-4961-b6ce-0c29fc5284b9">OfficeOnline</PublishTargets>
+    <TPLaunchHelpLinkType xmlns="4eb71313-1cf6-4961-b6ce-0c29fc5284b9">Template</TPLaunchHelpLinkType>
+    <TPClientViewer xmlns="4eb71313-1cf6-4961-b6ce-0c29fc5284b9" xsi:nil="true"/>
+    <CSXHash xmlns="4eb71313-1cf6-4961-b6ce-0c29fc5284b9" xsi:nil="true"/>
+    <IsDeleted xmlns="4eb71313-1cf6-4961-b6ce-0c29fc5284b9">false</IsDeleted>
+    <ShowIn xmlns="4eb71313-1cf6-4961-b6ce-0c29fc5284b9">Show everywhere</ShowIn>
+    <UANotes xmlns="4eb71313-1cf6-4961-b6ce-0c29fc5284b9" xsi:nil="true"/>
+    <TemplateStatus xmlns="4eb71313-1cf6-4961-b6ce-0c29fc5284b9" xsi:nil="true"/>
+    <Downloads xmlns="4eb71313-1cf6-4961-b6ce-0c29fc5284b9">0</Downloads>
+    <UACurrentWords xmlns="4eb71313-1cf6-4961-b6ce-0c29fc5284b9" xsi:nil="true"/>
+    <NumericId xmlns="4eb71313-1cf6-4961-b6ce-0c29fc5284b9" xsi:nil="true"/>
+    <ApprovalStatus xmlns="4eb71313-1cf6-4961-b6ce-0c29fc5284b9">InProgress</ApprovalStatus>
+    <EditorialTags xmlns="4eb71313-1cf6-4961-b6ce-0c29fc5284b9" xsi:nil="true"/>
+    <Providers xmlns="4eb71313-1cf6-4961-b6ce-0c29fc5284b9" xsi:nil="true"/>
+    <IntlLangReviewDate xmlns="4eb71313-1cf6-4961-b6ce-0c29fc5284b9" xsi:nil="true"/>
+    <APEditor xmlns="4eb71313-1cf6-4961-b6ce-0c29fc5284b9">
+      <UserInfo>
+        <DisplayName/>
+        <AccountId xsi:nil="true"/>
+        <AccountType/>
+      </UserInfo>
+    </APEditor>
+    <ClipArtFilename xmlns="4eb71313-1cf6-4961-b6ce-0c29fc5284b9" xsi:nil="true"/>
+    <IntlLocPriority xmlns="4eb71313-1cf6-4961-b6ce-0c29fc5284b9" xsi:nil="true"/>
+    <UAProjectedTotalWords xmlns="4eb71313-1cf6-4961-b6ce-0c29fc5284b9" xsi:nil="true"/>
+    <Provider xmlns="4eb71313-1cf6-4961-b6ce-0c29fc5284b9" xsi:nil="true"/>
+    <FriendlyTitle xmlns="4eb71313-1cf6-4961-b6ce-0c29fc5284b9" xsi:nil="true"/>
+    <BusinessGroup xmlns="4eb71313-1cf6-4961-b6ce-0c29fc5284b9" xsi:nil="true"/>
+    <TimesCloned xmlns="4eb71313-1cf6-4961-b6ce-0c29fc5284b9" xsi:nil="true"/>
+    <ArtSampleDocs xmlns="4eb71313-1cf6-4961-b6ce-0c29fc5284b9" xsi:nil="true"/>
+    <UALocRecommendation xmlns="4eb71313-1cf6-4961-b6ce-0c29fc5284b9">Localize</UALocRecommendation>
+    <DSATActionTaken xmlns="4eb71313-1cf6-4961-b6ce-0c29fc5284b9" xsi:nil="true"/>
+    <OOCacheId xmlns="4eb71313-1cf6-4961-b6ce-0c29fc5284b9" xsi:nil="true"/>
+    <IntlLangReviewer xmlns="4eb71313-1cf6-4961-b6ce-0c29fc5284b9" xsi:nil="true"/>
+    <CSXSubmissionDate xmlns="4eb71313-1cf6-4961-b6ce-0c29fc5284b9" xsi:nil="true"/>
+    <ApprovalLog xmlns="4eb71313-1cf6-4961-b6ce-0c29fc5284b9" xsi:nil="true"/>
+    <AssetStart xmlns="4eb71313-1cf6-4961-b6ce-0c29fc5284b9">2010-10-20T10:19:06+00:00</AssetStart>
+    <VoteCount xmlns="4eb71313-1cf6-4961-b6ce-0c29fc5284b9" xsi:nil="true"/>
+    <IntlLangReview xmlns="4eb71313-1cf6-4961-b6ce-0c29fc5284b9" xsi:nil="true"/>
+    <MachineTranslated xmlns="4eb71313-1cf6-4961-b6ce-0c29fc5284b9">false</MachineTranslated>
+    <OutputCachingOn xmlns="4eb71313-1cf6-4961-b6ce-0c29fc5284b9">false</OutputCachingOn>
+    <CSXUpdate xmlns="4eb71313-1cf6-4961-b6ce-0c29fc5284b9">false</CSXUpdate>
+    <BugNumber xmlns="4eb71313-1cf6-4961-b6ce-0c29fc5284b9" xsi:nil="true"/>
+    <LastHandOff xmlns="4eb71313-1cf6-4961-b6ce-0c29fc5284b9" xsi:nil="true"/>
+    <LastModifiedDateTime xmlns="4eb71313-1cf6-4961-b6ce-0c29fc5284b9" xsi:nil="true"/>
+    <LastPublishResultLookup xmlns="4eb71313-1cf6-4961-b6ce-0c29fc5284b9" xsi:nil="true"/>
+    <LegacyData xmlns="4eb71313-1cf6-4961-b6ce-0c29fc5284b9" xsi:nil="true"/>
+    <AcquiredFrom xmlns="4eb71313-1cf6-4961-b6ce-0c29fc5284b9">Internal MS</AcquiredFrom>
+    <IsSearchable xmlns="4eb71313-1cf6-4961-b6ce-0c29fc5284b9">false</IsSearchable>
+    <ContentItem xmlns="4eb71313-1cf6-4961-b6ce-0c29fc5284b9" xsi:nil="true"/>
+    <HandoffToMSDN xmlns="4eb71313-1cf6-4961-b6ce-0c29fc5284b9" xsi:nil="true"/>
+    <UALocComments xmlns="4eb71313-1cf6-4961-b6ce-0c29fc5284b9" xsi:nil="true"/>
+    <AssetExpire xmlns="4eb71313-1cf6-4961-b6ce-0c29fc5284b9">2100-01-01T00:00:00+00:00</AssetExpire>
+    <PrimaryImageGen xmlns="4eb71313-1cf6-4961-b6ce-0c29fc5284b9">false</PrimaryImageGen>
+    <Manager xmlns="4eb71313-1cf6-4961-b6ce-0c29fc5284b9" xsi:nil="true"/>
+    <ParentAssetId xmlns="4eb71313-1cf6-4961-b6ce-0c29fc5284b9" xsi:nil="true"/>
+    <PolicheckWords xmlns="4eb71313-1cf6-4961-b6ce-0c29fc5284b9" xsi:nil="true"/>
+    <APDescription xmlns="4eb71313-1cf6-4961-b6ce-0c29fc5284b9" xsi:nil="true"/>
+    <BlockPublish xmlns="4eb71313-1cf6-4961-b6ce-0c29fc5284b9" xsi:nil="true"/>
+    <MarketSpecific xmlns="4eb71313-1cf6-4961-b6ce-0c29fc5284b9" xsi:nil="true"/>
+    <CSXSubmissionMarket xmlns="4eb71313-1cf6-4961-b6ce-0c29fc5284b9" xsi:nil="true"/>
+    <ThumbnailAssetId xmlns="4eb71313-1cf6-4961-b6ce-0c29fc5284b9" xsi:nil="true"/>
+    <FeatureTagsTaxHTField0 xmlns="4eb71313-1cf6-4961-b6ce-0c29fc5284b9">
+      <Terms xmlns="http://schemas.microsoft.com/office/infopath/2007/PartnerControls"/>
+    </FeatureTagsTaxHTField0>
+    <InternalTagsTaxHTField0 xmlns="4eb71313-1cf6-4961-b6ce-0c29fc5284b9">
+      <Terms xmlns="http://schemas.microsoft.com/office/infopath/2007/PartnerControls"/>
+    </InternalTagsTaxHTField0>
+    <OriginalRelease xmlns="4eb71313-1cf6-4961-b6ce-0c29fc5284b9">14</OriginalRelease>
+    <RecommendationsModifier xmlns="4eb71313-1cf6-4961-b6ce-0c29fc5284b9" xsi:nil="true"/>
+    <LocLastLocAttemptVersionLookup xmlns="4eb71313-1cf6-4961-b6ce-0c29fc5284b9">152032</LocLastLocAttemptVersionLookup>
+    <LocalizationTagsTaxHTField0 xmlns="4eb71313-1cf6-4961-b6ce-0c29fc5284b9">
+      <Terms xmlns="http://schemas.microsoft.com/office/infopath/2007/PartnerControls"/>
+    </LocalizationTagsTaxHTField0>
+    <TaxCatchAll xmlns="4eb71313-1cf6-4961-b6ce-0c29fc5284b9"/>
+    <LocComments xmlns="4eb71313-1cf6-4961-b6ce-0c29fc5284b9" xsi:nil="true"/>
+    <LocManualTestRequired xmlns="4eb71313-1cf6-4961-b6ce-0c29fc5284b9">false</LocManualTestRequired>
+    <ScenarioTagsTaxHTField0 xmlns="4eb71313-1cf6-4961-b6ce-0c29fc5284b9">
+      <Terms xmlns="http://schemas.microsoft.com/office/infopath/2007/PartnerControls"/>
+    </ScenarioTagsTaxHTField0>
+    <CampaignTagsTaxHTField0 xmlns="4eb71313-1cf6-4961-b6ce-0c29fc5284b9">
+      <Terms xmlns="http://schemas.microsoft.com/office/infopath/2007/PartnerControls"/>
+    </CampaignTagsTaxHTField0>
+    <LocRecommendedHandoff xmlns="4eb71313-1cf6-4961-b6ce-0c29fc5284b9" xsi:nil="true"/>
+    <LocMarketGroupTiers2 xmlns="4eb71313-1cf6-4961-b6ce-0c29fc5284b9" xsi:nil="true"/>
+  </documentManagement>
+</p:properties>
+</file>
+
+<file path=customXml/item4.xml><?xml version="1.0" encoding="utf-8"?>
 <ct:contentTypeSchema xmlns:ct="http://schemas.microsoft.com/office/2006/metadata/contentType" xmlns:ma="http://schemas.microsoft.com/office/2006/metadata/properties/metaAttributes" ct:_="" ma:_="" ma:contentTypeName="TemplateFile" ma:contentTypeID="0x010100AC6DD24B17643A43B5911557F59D23340400899CD97D2199F748BA22A48D93649A64" ma:contentTypeVersion="58" ma:contentTypeDescription="Create a new document." ma:contentTypeScope="" ma:versionID="cb85242d804791fa63a999220e43a0bf">
   <xsd:schema xmlns:xsd="http://www.w3.org/2001/XMLSchema" xmlns:xs="http://www.w3.org/2001/XMLSchema" xmlns:p="http://schemas.microsoft.com/office/2006/metadata/properties" xmlns:ns2="4eb71313-1cf6-4961-b6ce-0c29fc5284b9" targetNamespace="http://schemas.microsoft.com/office/2006/metadata/properties" ma:root="true" ma:fieldsID="2e13631c6b34a2889e7ce7c8f1efd12b" ns2:_="">
     <xsd:import namespace="4eb71313-1cf6-4961-b6ce-0c29fc5284b9"/>
@@ -30658,147 +30776,33 @@
 </ct:contentTypeSchema>
 </file>
 
-<file path=customXml/item2.xml><?xml version="1.0" encoding="utf-8"?>
-<b:Sources xmlns:b="http://schemas.openxmlformats.org/officeDocument/2006/bibliography" xmlns="http://schemas.openxmlformats.org/officeDocument/2006/bibliography" SelectedStyle="/APASixthEditionOfficeOnline.xsl" StyleName="APA" Version="6"/>
+<file path=customXml/itemProps1.xml><?xml version="1.0" encoding="utf-8"?>
+<ds:datastoreItem xmlns:ds="http://schemas.openxmlformats.org/officeDocument/2006/customXml" ds:itemID="{A9C8C408-4E5E-524B-A672-45D328F6189D}">
+  <ds:schemaRefs>
+    <ds:schemaRef ds:uri="http://schemas.openxmlformats.org/officeDocument/2006/bibliography"/>
+  </ds:schemaRefs>
+</ds:datastoreItem>
 </file>
 
-<file path=customXml/item3.xml><?xml version="1.0" encoding="utf-8"?>
-<p:properties xmlns:p="http://schemas.microsoft.com/office/2006/metadata/properties" xmlns:xsi="http://www.w3.org/2001/XMLSchema-instance" xmlns:pc="http://schemas.microsoft.com/office/infopath/2007/PartnerControls">
-  <documentManagement>
-    <TPExecutable xmlns="4eb71313-1cf6-4961-b6ce-0c29fc5284b9" xsi:nil="true"/>
-    <SubmitterId xmlns="4eb71313-1cf6-4961-b6ce-0c29fc5284b9" xsi:nil="true"/>
-    <DirectSourceMarket xmlns="4eb71313-1cf6-4961-b6ce-0c29fc5284b9">english</DirectSourceMarket>
-    <AssetType xmlns="4eb71313-1cf6-4961-b6ce-0c29fc5284b9" xsi:nil="true"/>
-    <Milestone xmlns="4eb71313-1cf6-4961-b6ce-0c29fc5284b9" xsi:nil="true"/>
-    <OriginAsset xmlns="4eb71313-1cf6-4961-b6ce-0c29fc5284b9" xsi:nil="true"/>
-    <TPComponent xmlns="4eb71313-1cf6-4961-b6ce-0c29fc5284b9" xsi:nil="true"/>
-    <AssetId xmlns="4eb71313-1cf6-4961-b6ce-0c29fc5284b9">TP101840837</AssetId>
-    <TPFriendlyName xmlns="4eb71313-1cf6-4961-b6ce-0c29fc5284b9" xsi:nil="true"/>
-    <SourceTitle xmlns="4eb71313-1cf6-4961-b6ce-0c29fc5284b9" xsi:nil="true"/>
-    <TPApplication xmlns="4eb71313-1cf6-4961-b6ce-0c29fc5284b9" xsi:nil="true"/>
-    <TPLaunchHelpLink xmlns="4eb71313-1cf6-4961-b6ce-0c29fc5284b9" xsi:nil="true"/>
-    <OpenTemplate xmlns="4eb71313-1cf6-4961-b6ce-0c29fc5284b9">true</OpenTemplate>
-    <PlannedPubDate xmlns="4eb71313-1cf6-4961-b6ce-0c29fc5284b9">2010-03-09T05:43:00+00:00</PlannedPubDate>
-    <CrawlForDependencies xmlns="4eb71313-1cf6-4961-b6ce-0c29fc5284b9">false</CrawlForDependencies>
-    <TrustLevel xmlns="4eb71313-1cf6-4961-b6ce-0c29fc5284b9">1 Microsoft Managed Content</TrustLevel>
-    <PublishStatusLookup xmlns="4eb71313-1cf6-4961-b6ce-0c29fc5284b9">
-      <Value>224564</Value>
-      <Value>321572</Value>
-    </PublishStatusLookup>
-    <TemplateTemplateType xmlns="4eb71313-1cf6-4961-b6ce-0c29fc5284b9">Word Document Template</TemplateTemplateType>
-    <TPNamespace xmlns="4eb71313-1cf6-4961-b6ce-0c29fc5284b9" xsi:nil="true"/>
-    <Markets xmlns="4eb71313-1cf6-4961-b6ce-0c29fc5284b9"/>
-    <OriginalSourceMarket xmlns="4eb71313-1cf6-4961-b6ce-0c29fc5284b9">english</OriginalSourceMarket>
-    <TPInstallLocation xmlns="4eb71313-1cf6-4961-b6ce-0c29fc5284b9" xsi:nil="true"/>
-    <TPAppVersion xmlns="4eb71313-1cf6-4961-b6ce-0c29fc5284b9" xsi:nil="true"/>
-    <TPCommandLine xmlns="4eb71313-1cf6-4961-b6ce-0c29fc5284b9" xsi:nil="true"/>
-    <APAuthor xmlns="4eb71313-1cf6-4961-b6ce-0c29fc5284b9">
-      <UserInfo>
-        <DisplayName/>
-        <AccountId>1073741823</AccountId>
-        <AccountType/>
-      </UserInfo>
-    </APAuthor>
-    <EditorialStatus xmlns="4eb71313-1cf6-4961-b6ce-0c29fc5284b9" xsi:nil="true"/>
-    <PublishTargets xmlns="4eb71313-1cf6-4961-b6ce-0c29fc5284b9">OfficeOnline</PublishTargets>
-    <TPLaunchHelpLinkType xmlns="4eb71313-1cf6-4961-b6ce-0c29fc5284b9">Template</TPLaunchHelpLinkType>
-    <TPClientViewer xmlns="4eb71313-1cf6-4961-b6ce-0c29fc5284b9" xsi:nil="true"/>
-    <CSXHash xmlns="4eb71313-1cf6-4961-b6ce-0c29fc5284b9" xsi:nil="true"/>
-    <IsDeleted xmlns="4eb71313-1cf6-4961-b6ce-0c29fc5284b9">false</IsDeleted>
-    <ShowIn xmlns="4eb71313-1cf6-4961-b6ce-0c29fc5284b9">Show everywhere</ShowIn>
-    <UANotes xmlns="4eb71313-1cf6-4961-b6ce-0c29fc5284b9" xsi:nil="true"/>
-    <TemplateStatus xmlns="4eb71313-1cf6-4961-b6ce-0c29fc5284b9" xsi:nil="true"/>
-    <Downloads xmlns="4eb71313-1cf6-4961-b6ce-0c29fc5284b9">0</Downloads>
-    <UACurrentWords xmlns="4eb71313-1cf6-4961-b6ce-0c29fc5284b9" xsi:nil="true"/>
-    <NumericId xmlns="4eb71313-1cf6-4961-b6ce-0c29fc5284b9" xsi:nil="true"/>
-    <ApprovalStatus xmlns="4eb71313-1cf6-4961-b6ce-0c29fc5284b9">InProgress</ApprovalStatus>
-    <EditorialTags xmlns="4eb71313-1cf6-4961-b6ce-0c29fc5284b9" xsi:nil="true"/>
-    <Providers xmlns="4eb71313-1cf6-4961-b6ce-0c29fc5284b9" xsi:nil="true"/>
-    <IntlLangReviewDate xmlns="4eb71313-1cf6-4961-b6ce-0c29fc5284b9" xsi:nil="true"/>
-    <APEditor xmlns="4eb71313-1cf6-4961-b6ce-0c29fc5284b9">
-      <UserInfo>
-        <DisplayName/>
-        <AccountId xsi:nil="true"/>
-        <AccountType/>
-      </UserInfo>
-    </APEditor>
-    <ClipArtFilename xmlns="4eb71313-1cf6-4961-b6ce-0c29fc5284b9" xsi:nil="true"/>
-    <IntlLocPriority xmlns="4eb71313-1cf6-4961-b6ce-0c29fc5284b9" xsi:nil="true"/>
-    <UAProjectedTotalWords xmlns="4eb71313-1cf6-4961-b6ce-0c29fc5284b9" xsi:nil="true"/>
-    <Provider xmlns="4eb71313-1cf6-4961-b6ce-0c29fc5284b9" xsi:nil="true"/>
-    <FriendlyTitle xmlns="4eb71313-1cf6-4961-b6ce-0c29fc5284b9" xsi:nil="true"/>
-    <BusinessGroup xmlns="4eb71313-1cf6-4961-b6ce-0c29fc5284b9" xsi:nil="true"/>
-    <TimesCloned xmlns="4eb71313-1cf6-4961-b6ce-0c29fc5284b9" xsi:nil="true"/>
-    <ArtSampleDocs xmlns="4eb71313-1cf6-4961-b6ce-0c29fc5284b9" xsi:nil="true"/>
-    <UALocRecommendation xmlns="4eb71313-1cf6-4961-b6ce-0c29fc5284b9">Localize</UALocRecommendation>
-    <DSATActionTaken xmlns="4eb71313-1cf6-4961-b6ce-0c29fc5284b9" xsi:nil="true"/>
-    <OOCacheId xmlns="4eb71313-1cf6-4961-b6ce-0c29fc5284b9" xsi:nil="true"/>
-    <IntlLangReviewer xmlns="4eb71313-1cf6-4961-b6ce-0c29fc5284b9" xsi:nil="true"/>
-    <CSXSubmissionDate xmlns="4eb71313-1cf6-4961-b6ce-0c29fc5284b9" xsi:nil="true"/>
-    <ApprovalLog xmlns="4eb71313-1cf6-4961-b6ce-0c29fc5284b9" xsi:nil="true"/>
-    <AssetStart xmlns="4eb71313-1cf6-4961-b6ce-0c29fc5284b9">2010-10-20T10:19:06+00:00</AssetStart>
-    <VoteCount xmlns="4eb71313-1cf6-4961-b6ce-0c29fc5284b9" xsi:nil="true"/>
-    <IntlLangReview xmlns="4eb71313-1cf6-4961-b6ce-0c29fc5284b9" xsi:nil="true"/>
-    <MachineTranslated xmlns="4eb71313-1cf6-4961-b6ce-0c29fc5284b9">false</MachineTranslated>
-    <OutputCachingOn xmlns="4eb71313-1cf6-4961-b6ce-0c29fc5284b9">false</OutputCachingOn>
-    <CSXUpdate xmlns="4eb71313-1cf6-4961-b6ce-0c29fc5284b9">false</CSXUpdate>
-    <BugNumber xmlns="4eb71313-1cf6-4961-b6ce-0c29fc5284b9" xsi:nil="true"/>
-    <LastHandOff xmlns="4eb71313-1cf6-4961-b6ce-0c29fc5284b9" xsi:nil="true"/>
-    <LastModifiedDateTime xmlns="4eb71313-1cf6-4961-b6ce-0c29fc5284b9" xsi:nil="true"/>
-    <LastPublishResultLookup xmlns="4eb71313-1cf6-4961-b6ce-0c29fc5284b9" xsi:nil="true"/>
-    <LegacyData xmlns="4eb71313-1cf6-4961-b6ce-0c29fc5284b9" xsi:nil="true"/>
-    <AcquiredFrom xmlns="4eb71313-1cf6-4961-b6ce-0c29fc5284b9">Internal MS</AcquiredFrom>
-    <IsSearchable xmlns="4eb71313-1cf6-4961-b6ce-0c29fc5284b9">false</IsSearchable>
-    <ContentItem xmlns="4eb71313-1cf6-4961-b6ce-0c29fc5284b9" xsi:nil="true"/>
-    <HandoffToMSDN xmlns="4eb71313-1cf6-4961-b6ce-0c29fc5284b9" xsi:nil="true"/>
-    <UALocComments xmlns="4eb71313-1cf6-4961-b6ce-0c29fc5284b9" xsi:nil="true"/>
-    <AssetExpire xmlns="4eb71313-1cf6-4961-b6ce-0c29fc5284b9">2100-01-01T00:00:00+00:00</AssetExpire>
-    <PrimaryImageGen xmlns="4eb71313-1cf6-4961-b6ce-0c29fc5284b9">false</PrimaryImageGen>
-    <Manager xmlns="4eb71313-1cf6-4961-b6ce-0c29fc5284b9" xsi:nil="true"/>
-    <ParentAssetId xmlns="4eb71313-1cf6-4961-b6ce-0c29fc5284b9" xsi:nil="true"/>
-    <PolicheckWords xmlns="4eb71313-1cf6-4961-b6ce-0c29fc5284b9" xsi:nil="true"/>
-    <APDescription xmlns="4eb71313-1cf6-4961-b6ce-0c29fc5284b9" xsi:nil="true"/>
-    <BlockPublish xmlns="4eb71313-1cf6-4961-b6ce-0c29fc5284b9" xsi:nil="true"/>
-    <MarketSpecific xmlns="4eb71313-1cf6-4961-b6ce-0c29fc5284b9" xsi:nil="true"/>
-    <CSXSubmissionMarket xmlns="4eb71313-1cf6-4961-b6ce-0c29fc5284b9" xsi:nil="true"/>
-    <ThumbnailAssetId xmlns="4eb71313-1cf6-4961-b6ce-0c29fc5284b9" xsi:nil="true"/>
-    <FeatureTagsTaxHTField0 xmlns="4eb71313-1cf6-4961-b6ce-0c29fc5284b9">
-      <Terms xmlns="http://schemas.microsoft.com/office/infopath/2007/PartnerControls"/>
-    </FeatureTagsTaxHTField0>
-    <InternalTagsTaxHTField0 xmlns="4eb71313-1cf6-4961-b6ce-0c29fc5284b9">
-      <Terms xmlns="http://schemas.microsoft.com/office/infopath/2007/PartnerControls"/>
-    </InternalTagsTaxHTField0>
-    <OriginalRelease xmlns="4eb71313-1cf6-4961-b6ce-0c29fc5284b9">14</OriginalRelease>
-    <RecommendationsModifier xmlns="4eb71313-1cf6-4961-b6ce-0c29fc5284b9" xsi:nil="true"/>
-    <LocLastLocAttemptVersionLookup xmlns="4eb71313-1cf6-4961-b6ce-0c29fc5284b9">152032</LocLastLocAttemptVersionLookup>
-    <LocalizationTagsTaxHTField0 xmlns="4eb71313-1cf6-4961-b6ce-0c29fc5284b9">
-      <Terms xmlns="http://schemas.microsoft.com/office/infopath/2007/PartnerControls"/>
-    </LocalizationTagsTaxHTField0>
-    <TaxCatchAll xmlns="4eb71313-1cf6-4961-b6ce-0c29fc5284b9"/>
-    <LocComments xmlns="4eb71313-1cf6-4961-b6ce-0c29fc5284b9" xsi:nil="true"/>
-    <LocManualTestRequired xmlns="4eb71313-1cf6-4961-b6ce-0c29fc5284b9">false</LocManualTestRequired>
-    <ScenarioTagsTaxHTField0 xmlns="4eb71313-1cf6-4961-b6ce-0c29fc5284b9">
-      <Terms xmlns="http://schemas.microsoft.com/office/infopath/2007/PartnerControls"/>
-    </ScenarioTagsTaxHTField0>
-    <CampaignTagsTaxHTField0 xmlns="4eb71313-1cf6-4961-b6ce-0c29fc5284b9">
-      <Terms xmlns="http://schemas.microsoft.com/office/infopath/2007/PartnerControls"/>
-    </CampaignTagsTaxHTField0>
-    <LocRecommendedHandoff xmlns="4eb71313-1cf6-4961-b6ce-0c29fc5284b9" xsi:nil="true"/>
-    <LocMarketGroupTiers2 xmlns="4eb71313-1cf6-4961-b6ce-0c29fc5284b9" xsi:nil="true"/>
-  </documentManagement>
-</p:properties>
+<file path=customXml/itemProps2.xml><?xml version="1.0" encoding="utf-8"?>
+<ds:datastoreItem xmlns:ds="http://schemas.openxmlformats.org/officeDocument/2006/customXml" ds:itemID="{42AF3EE1-17D6-4994-8D19-1C5A21673D61}">
+  <ds:schemaRefs>
+    <ds:schemaRef ds:uri="http://schemas.microsoft.com/sharepoint/v3/contenttype/forms"/>
+  </ds:schemaRefs>
+</ds:datastoreItem>
 </file>
 
-<file path=customXml/item4.xml><?xml version="1.0" encoding="utf-8"?>
-<?mso-contentType ?>
-<FormTemplates xmlns="http://schemas.microsoft.com/sharepoint/v3/contenttype/forms">
-  <Display>DocumentLibraryForm</Display>
-  <Edit>AssetEditForm</Edit>
-  <New>DocumentLibraryForm</New>
-</FormTemplates>
+<file path=customXml/itemProps3.xml><?xml version="1.0" encoding="utf-8"?>
+<ds:datastoreItem xmlns:ds="http://schemas.openxmlformats.org/officeDocument/2006/customXml" ds:itemID="{63E3A13E-B3BC-4A1C-88E3-0C4AF2AB6AEE}">
+  <ds:schemaRefs>
+    <ds:schemaRef ds:uri="http://schemas.microsoft.com/office/2006/metadata/properties"/>
+    <ds:schemaRef ds:uri="http://schemas.microsoft.com/office/infopath/2007/PartnerControls"/>
+    <ds:schemaRef ds:uri="4eb71313-1cf6-4961-b6ce-0c29fc5284b9"/>
+  </ds:schemaRefs>
+</ds:datastoreItem>
 </file>
 
-<file path=customXml/itemProps1.xml><?xml version="1.0" encoding="utf-8"?>
+<file path=customXml/itemProps4.xml><?xml version="1.0" encoding="utf-8"?>
 <ds:datastoreItem xmlns:ds="http://schemas.openxmlformats.org/officeDocument/2006/customXml" ds:itemID="{3D5BC34A-A158-4DE6-9D48-EADCE6F2EC60}">
   <ds:schemaRefs>
     <ds:schemaRef ds:uri="http://schemas.microsoft.com/office/2006/metadata/contentType"/>
@@ -30814,30 +30818,4 @@
     <ds:schemaRef ds:uri="http://schemas.microsoft.com/internal/obd"/>
   </ds:schemaRefs>
 </ds:datastoreItem>
-</file>
-
-<file path=customXml/itemProps2.xml><?xml version="1.0" encoding="utf-8"?>
-<ds:datastoreItem xmlns:ds="http://schemas.openxmlformats.org/officeDocument/2006/customXml" ds:itemID="{A9C8C408-4E5E-524B-A672-45D328F6189D}">
-  <ds:schemaRefs>
-    <ds:schemaRef ds:uri="http://schemas.openxmlformats.org/officeDocument/2006/bibliography"/>
-  </ds:schemaRefs>
-</ds:datastoreItem>
-</file>
-
-<file path=customXml/itemProps3.xml><?xml version="1.0" encoding="utf-8"?>
-<ds:datastoreItem xmlns:ds="http://schemas.openxmlformats.org/officeDocument/2006/customXml" ds:itemID="{63E3A13E-B3BC-4A1C-88E3-0C4AF2AB6AEE}">
-  <ds:schemaRefs>
-    <ds:schemaRef ds:uri="http://schemas.microsoft.com/office/2006/metadata/properties"/>
-    <ds:schemaRef ds:uri="http://schemas.microsoft.com/office/infopath/2007/PartnerControls"/>
-    <ds:schemaRef ds:uri="4eb71313-1cf6-4961-b6ce-0c29fc5284b9"/>
-  </ds:schemaRefs>
-</ds:datastoreItem>
-</file>
-
-<file path=customXml/itemProps4.xml><?xml version="1.0" encoding="utf-8"?>
-<ds:datastoreItem xmlns:ds="http://schemas.openxmlformats.org/officeDocument/2006/customXml" ds:itemID="{42AF3EE1-17D6-4994-8D19-1C5A21673D61}">
-  <ds:schemaRefs>
-    <ds:schemaRef ds:uri="http://schemas.microsoft.com/sharepoint/v3/contenttype/forms"/>
-  </ds:schemaRefs>
-</ds:datastoreItem>
 </file>
</xml_diff>